<commit_message>
Session on initialisation and optimisation
</commit_message>
<xml_diff>
--- a/notes/NLTK.docx
+++ b/notes/NLTK.docx
@@ -303,6 +303,46 @@
         </w:rPr>
         <w:t>cn7UUY7tvTkqbmb6gB4DRwn0I5yLPDLZsuZP7BxwOKlLLuwsOX</w:t>
       </w:r>
+    </w:p>
+    <w:p>
+      <w:pPr>
+        <w:rPr>
+          <w:rFonts w:ascii="Segoe UI" w:hAnsi="Segoe UI" w:cs="Segoe UI"/>
+          <w:color w:val="0F1419"/>
+          <w:sz w:val="23"/>
+          <w:szCs w:val="23"/>
+        </w:rPr>
+      </w:pPr>
+    </w:p>
+    <w:p>
+      <w:pPr>
+        <w:rPr>
+          <w:rFonts w:ascii="Segoe UI" w:hAnsi="Segoe UI" w:cs="Segoe UI"/>
+          <w:color w:val="0F1419"/>
+          <w:sz w:val="23"/>
+          <w:szCs w:val="23"/>
+        </w:rPr>
+      </w:pPr>
+    </w:p>
+    <w:p>
+      <w:pPr>
+        <w:rPr>
+          <w:rFonts w:ascii="Segoe UI" w:hAnsi="Segoe UI" w:cs="Segoe UI"/>
+          <w:color w:val="0F1419"/>
+          <w:sz w:val="23"/>
+          <w:szCs w:val="23"/>
+        </w:rPr>
+      </w:pPr>
+    </w:p>
+    <w:p>
+      <w:pPr>
+        <w:rPr>
+          <w:rFonts w:ascii="Segoe UI" w:hAnsi="Segoe UI" w:cs="Segoe UI"/>
+          <w:color w:val="0F1419"/>
+          <w:sz w:val="23"/>
+          <w:szCs w:val="23"/>
+        </w:rPr>
+      </w:pPr>
     </w:p>
     <w:p>
       <w:pPr>

</xml_diff>